<commit_message>
-Documentation file is complete now -All the snips of descriptive statistics are added
</commit_message>
<xml_diff>
--- a/Documentation.docx
+++ b/Documentation.docx
@@ -2,6 +2,33 @@
 <file path=word/document.xml><?xml version="1.0" encoding="utf-8"?>
 <w:document xmlns:wpc="http://schemas.microsoft.com/office/word/2010/wordprocessingCanvas" xmlns:cx="http://schemas.microsoft.com/office/drawing/2014/chartex" xmlns:cx1="http://schemas.microsoft.com/office/drawing/2015/9/8/chartex" xmlns:cx2="http://schemas.microsoft.com/office/drawing/2015/10/21/chartex" xmlns:cx3="http://schemas.microsoft.com/office/drawing/2016/5/9/chartex" xmlns:cx4="http://schemas.microsoft.com/office/drawing/2016/5/10/chartex" xmlns:cx5="http://schemas.microsoft.com/office/drawing/2016/5/11/chartex" xmlns:cx6="http://schemas.microsoft.com/office/drawing/2016/5/12/chartex" xmlns:cx7="http://schemas.microsoft.com/office/drawing/2016/5/13/chartex" xmlns:cx8="http://schemas.microsoft.com/office/drawing/2016/5/14/chartex" xmlns:mc="http://schemas.openxmlformats.org/markup-compatibility/2006" xmlns:aink="http://schemas.microsoft.com/office/drawing/2016/ink" xmlns:am3d="http://schemas.microsoft.com/office/drawing/2017/model3d" xmlns:o="urn:schemas-microsoft-com:office:office" xmlns:oel="http://schemas.microsoft.com/office/2019/extlst" xmlns:r="http://schemas.openxmlformats.org/officeDocument/2006/relationships" xmlns:m="http://schemas.openxmlformats.org/officeDocument/2006/math" xmlns:v="urn:schemas-microsoft-com:vml" xmlns:wp14="http://schemas.microsoft.com/office/word/2010/wordprocessingDrawing" xmlns:wp="http://schemas.openxmlformats.org/drawingml/2006/wordprocessingDrawing" xmlns:w10="urn:schemas-microsoft-com:office:word" xmlns:w="http://schemas.openxmlformats.org/wordprocessingml/2006/main" xmlns:w14="http://schemas.microsoft.com/office/word/2010/wordml" xmlns:w15="http://schemas.microsoft.com/office/word/2012/wordml" xmlns:w16cex="http://schemas.microsoft.com/office/word/2018/wordml/cex" xmlns:w16cid="http://schemas.microsoft.com/office/word/2016/wordml/cid" xmlns:w16="http://schemas.microsoft.com/office/word/2018/wordml" xmlns:w16sdtdh="http://schemas.microsoft.com/office/word/2020/wordml/sdtdatahash" xmlns:w16se="http://schemas.microsoft.com/office/word/2015/wordml/symex" xmlns:wpg="http://schemas.microsoft.com/office/word/2010/wordprocessingGroup" xmlns:wpi="http://schemas.microsoft.com/office/word/2010/wordprocessingInk" xmlns:wne="http://schemas.microsoft.com/office/word/2006/wordml" xmlns:wps="http://schemas.microsoft.com/office/word/2010/wordprocessingShape" mc:Ignorable="w14 w15 w16se w16cid w16 w16cex w16sdtdh wp14">
   <w:body>
+    <w:p>
+      <w:pPr>
+        <w:ind w:left="720" w:hanging="360"/>
+        <w:rPr>
+          <w:b/>
+          <w:bCs/>
+          <w:sz w:val="32"/>
+          <w:szCs w:val="32"/>
+          <w:u w:val="single"/>
+        </w:rPr>
+      </w:pPr>
+      <w:r>
+        <w:rPr>
+          <w:b/>
+          <w:bCs/>
+          <w:sz w:val="32"/>
+          <w:szCs w:val="32"/>
+          <w:u w:val="single"/>
+        </w:rPr>
+        <w:t>Installing &amp; Importing Libraries in Python Script</w:t>
+      </w:r>
+    </w:p>
+    <w:p>
+      <w:pPr>
+        <w:ind w:left="720" w:hanging="360"/>
+      </w:pPr>
+    </w:p>
     <w:p>
       <w:pPr>
         <w:pStyle w:val="ListParagraph"/>
@@ -244,7 +271,6 @@
         </w:numPr>
       </w:pPr>
       <w:r>
-        <w:lastRenderedPageBreak/>
         <w:t>We would then drop all the columns that are not useful for analysis</w:t>
       </w:r>
     </w:p>
@@ -386,6 +412,7 @@
         <w:rPr>
           <w:noProof/>
         </w:rPr>
+        <w:lastRenderedPageBreak/>
         <w:drawing>
           <wp:inline distT="0" distB="0" distL="0" distR="0" wp14:anchorId="0D0B6A42" wp14:editId="2CD63093">
             <wp:extent cx="5731510" cy="6095365"/>
@@ -434,7 +461,6 @@
         </w:numPr>
       </w:pPr>
       <w:r>
-        <w:lastRenderedPageBreak/>
         <w:t>Check for duplicate Values</w:t>
       </w:r>
     </w:p>
@@ -647,7 +673,6 @@
         </w:numPr>
       </w:pPr>
       <w:r>
-        <w:lastRenderedPageBreak/>
         <w:t xml:space="preserve">Check across columns in a particular row if there are </w:t>
       </w:r>
       <w:proofErr w:type="spellStart"/>
@@ -725,8 +750,22 @@
     <w:p>
       <w:pPr>
         <w:pStyle w:val="ListParagraph"/>
-      </w:pPr>
-      <w:r>
+        <w:rPr>
+          <w:b/>
+          <w:bCs/>
+          <w:sz w:val="32"/>
+          <w:szCs w:val="32"/>
+          <w:u w:val="single"/>
+        </w:rPr>
+      </w:pPr>
+      <w:r>
+        <w:rPr>
+          <w:b/>
+          <w:bCs/>
+          <w:sz w:val="32"/>
+          <w:szCs w:val="32"/>
+          <w:u w:val="single"/>
+        </w:rPr>
         <w:t>Data Cleaning</w:t>
       </w:r>
     </w:p>
@@ -755,6 +794,7 @@
         <w:rPr>
           <w:noProof/>
         </w:rPr>
+        <w:lastRenderedPageBreak/>
         <w:drawing>
           <wp:inline distT="0" distB="0" distL="0" distR="0" wp14:anchorId="417D5847" wp14:editId="6370715F">
             <wp:extent cx="5731510" cy="1322070"/>
@@ -872,8 +912,22 @@
     <w:p>
       <w:pPr>
         <w:pStyle w:val="ListParagraph"/>
-      </w:pPr>
-      <w:r>
+        <w:rPr>
+          <w:b/>
+          <w:bCs/>
+          <w:sz w:val="32"/>
+          <w:szCs w:val="32"/>
+          <w:u w:val="single"/>
+        </w:rPr>
+      </w:pPr>
+      <w:r>
+        <w:rPr>
+          <w:b/>
+          <w:bCs/>
+          <w:sz w:val="32"/>
+          <w:szCs w:val="32"/>
+          <w:u w:val="single"/>
+        </w:rPr>
         <w:t>EDA</w:t>
       </w:r>
     </w:p>
@@ -892,15 +946,7 @@
       </w:r>
       <w:proofErr w:type="spellEnd"/>
       <w:r>
-        <w:t xml:space="preserve"> time for Exploratory Data Analysis now. We will first split the </w:t>
-      </w:r>
-      <w:proofErr w:type="spellStart"/>
-      <w:r>
-        <w:t>dataframe</w:t>
-      </w:r>
-      <w:proofErr w:type="spellEnd"/>
-      <w:r>
-        <w:t xml:space="preserve"> into 2 separate </w:t>
+        <w:t xml:space="preserve"> time for Exploratory Data Analysis now. We will first split the dataframe into 2 separate </w:t>
       </w:r>
       <w:proofErr w:type="spellStart"/>
       <w:proofErr w:type="gramStart"/>
@@ -956,32 +1002,12 @@
         </w:drawing>
       </w:r>
     </w:p>
+    <w:p/>
     <w:p>
       <w:pPr>
         <w:ind w:firstLine="720"/>
       </w:pPr>
-    </w:p>
-    <w:p>
-      <w:pPr>
-        <w:ind w:firstLine="720"/>
-      </w:pPr>
-    </w:p>
-    <w:p>
-      <w:pPr>
-        <w:ind w:firstLine="720"/>
-      </w:pPr>
-    </w:p>
-    <w:p>
-      <w:pPr>
-        <w:ind w:firstLine="720"/>
-      </w:pPr>
-    </w:p>
-    <w:p>
-      <w:pPr>
-        <w:ind w:firstLine="720"/>
-      </w:pPr>
-      <w:r>
-        <w:lastRenderedPageBreak/>
+      <w:r>
         <w:t>Output:</w:t>
       </w:r>
     </w:p>
@@ -1219,7 +1245,6 @@
         <w:pStyle w:val="ListParagraph"/>
       </w:pPr>
       <w:r>
-        <w:lastRenderedPageBreak/>
         <w:t>Output:</w:t>
       </w:r>
     </w:p>
@@ -1316,6 +1341,7 @@
         <w:pStyle w:val="ListParagraph"/>
       </w:pPr>
       <w:r>
+        <w:lastRenderedPageBreak/>
         <w:t xml:space="preserve"> </w:t>
       </w:r>
     </w:p>
@@ -1467,7 +1493,6 @@
         <w:rPr>
           <w:noProof/>
         </w:rPr>
-        <w:lastRenderedPageBreak/>
         <w:drawing>
           <wp:inline distT="0" distB="0" distL="0" distR="0" wp14:anchorId="6D794D89" wp14:editId="6C56613B">
             <wp:extent cx="5731510" cy="1009650"/>
@@ -1526,6 +1551,7 @@
         <w:rPr>
           <w:noProof/>
         </w:rPr>
+        <w:lastRenderedPageBreak/>
         <w:drawing>
           <wp:inline distT="0" distB="0" distL="0" distR="0" wp14:anchorId="0093F1D2" wp14:editId="59050112">
             <wp:extent cx="5731510" cy="3139440"/>
@@ -1593,31 +1619,26 @@
         <w:t>Calculating the VIF to negate multicollinearity issues.</w:t>
       </w:r>
       <w:r>
+        <w:t xml:space="preserve"> We will now remove the features with </w:t>
+      </w:r>
+      <w:r>
+        <w:t>V</w:t>
+      </w:r>
+      <w:r>
+        <w:t>i</w:t>
+      </w:r>
+      <w:r>
+        <w:t>F</w:t>
+      </w:r>
+      <w:r>
+        <w:t xml:space="preserve"> greater than 2 as values above 2 are seen as a signal that there may be multicollinearity issues.</w:t>
+      </w:r>
+      <w:r>
         <w:t xml:space="preserve"> </w:t>
       </w:r>
       <w:r>
-        <w:t xml:space="preserve">We will now remove the features with </w:t>
-      </w:r>
-      <w:r>
-        <w:t>V</w:t>
-      </w:r>
-      <w:r>
-        <w:t>i</w:t>
-      </w:r>
-      <w:r>
-        <w:t>F</w:t>
-      </w:r>
-      <w:r>
-        <w:t xml:space="preserve"> greater than 2 as values above 2 are seen as a signal that there may be multicollinearity issues.</w:t>
-      </w:r>
-      <w:r>
-        <w:t xml:space="preserve"> </w:t>
-      </w:r>
-      <w:proofErr w:type="gramStart"/>
-      <w:r>
         <w:t>The</w:t>
       </w:r>
-      <w:proofErr w:type="gramEnd"/>
       <w:r>
         <w:t xml:space="preserve"> </w:t>
       </w:r>
@@ -1749,6 +1770,42 @@
       <w:pPr>
         <w:pStyle w:val="ListParagraph"/>
       </w:pPr>
+    </w:p>
+    <w:p>
+      <w:pPr>
+        <w:pStyle w:val="ListParagraph"/>
+      </w:pPr>
+    </w:p>
+    <w:p>
+      <w:pPr>
+        <w:pStyle w:val="ListParagraph"/>
+      </w:pPr>
+    </w:p>
+    <w:p>
+      <w:pPr>
+        <w:pStyle w:val="ListParagraph"/>
+      </w:pPr>
+    </w:p>
+    <w:p>
+      <w:pPr>
+        <w:pStyle w:val="ListParagraph"/>
+      </w:pPr>
+    </w:p>
+    <w:p>
+      <w:pPr>
+        <w:pStyle w:val="ListParagraph"/>
+      </w:pPr>
+    </w:p>
+    <w:p/>
+    <w:p>
+      <w:pPr>
+        <w:pStyle w:val="ListParagraph"/>
+      </w:pPr>
+    </w:p>
+    <w:p>
+      <w:pPr>
+        <w:pStyle w:val="ListParagraph"/>
+      </w:pPr>
       <w:r>
         <w:lastRenderedPageBreak/>
         <w:t>Output:</w:t>
@@ -1758,18 +1815,13 @@
       <w:pPr>
         <w:pStyle w:val="ListParagraph"/>
       </w:pPr>
-    </w:p>
-    <w:p>
-      <w:pPr>
-        <w:pStyle w:val="ListParagraph"/>
-      </w:pPr>
       <w:r>
         <w:rPr>
           <w:noProof/>
         </w:rPr>
         <w:drawing>
-          <wp:inline distT="0" distB="0" distL="0" distR="0" wp14:anchorId="139FE89C" wp14:editId="46805370">
-            <wp:extent cx="2919046" cy="3388178"/>
+          <wp:inline distT="0" distB="0" distL="0" distR="0" wp14:anchorId="139FE89C" wp14:editId="4FF7D3A5">
+            <wp:extent cx="2114550" cy="2454388"/>
             <wp:effectExtent l="0" t="0" r="0" b="3175"/>
             <wp:docPr id="1748329052" name="Picture 1"/>
             <wp:cNvGraphicFramePr>
@@ -1791,7 +1843,7 @@
                   <pic:spPr>
                     <a:xfrm>
                       <a:off x="0" y="0"/>
-                      <a:ext cx="2927759" cy="3398291"/>
+                      <a:ext cx="2114550" cy="2454388"/>
                     </a:xfrm>
                     <a:prstGeom prst="rect">
                       <a:avLst/>
@@ -1809,14 +1861,25 @@
         <w:pStyle w:val="ListParagraph"/>
       </w:pPr>
     </w:p>
-    <w:p>
-      <w:pPr>
-        <w:pStyle w:val="ListParagraph"/>
-      </w:pPr>
-    </w:p>
     <w:p/>
     <w:p>
-      <w:r>
+      <w:pPr>
+        <w:rPr>
+          <w:b/>
+          <w:bCs/>
+          <w:sz w:val="32"/>
+          <w:szCs w:val="32"/>
+          <w:u w:val="single"/>
+        </w:rPr>
+      </w:pPr>
+      <w:r>
+        <w:rPr>
+          <w:b/>
+          <w:bCs/>
+          <w:sz w:val="32"/>
+          <w:szCs w:val="32"/>
+          <w:u w:val="single"/>
+        </w:rPr>
         <w:t>Data Preparation</w:t>
       </w:r>
     </w:p>
@@ -1829,11 +1892,920 @@
           <w:numId w:val="7"/>
         </w:numPr>
       </w:pPr>
-    </w:p>
-    <w:p>
-      <w:pPr>
-        <w:pStyle w:val="ListParagraph"/>
-      </w:pPr>
+      <w:r>
+        <w:t xml:space="preserve">We would drop the target variable </w:t>
+      </w:r>
+      <w:proofErr w:type="gramStart"/>
+      <w:r>
+        <w:t>i.e.</w:t>
+      </w:r>
+      <w:proofErr w:type="gramEnd"/>
+      <w:r>
+        <w:t xml:space="preserve"> Credit score feature and assign the remaining features of our </w:t>
+      </w:r>
+      <w:proofErr w:type="spellStart"/>
+      <w:r>
+        <w:t>df</w:t>
+      </w:r>
+      <w:proofErr w:type="spellEnd"/>
+      <w:r>
+        <w:t xml:space="preserve"> to variable ‘X’. We store the values of the target variable in ‘y’. We will then split the data into test and train data, assigning 20% of total data to test and the remaining 80% as train data.</w:t>
+      </w:r>
+    </w:p>
+    <w:p>
+      <w:pPr>
+        <w:pStyle w:val="ListParagraph"/>
+      </w:pPr>
+    </w:p>
+    <w:p>
+      <w:pPr>
+        <w:pStyle w:val="ListParagraph"/>
+      </w:pPr>
+      <w:r>
+        <w:t>X-</w:t>
+      </w:r>
+      <w:proofErr w:type="gramStart"/>
+      <w:r>
+        <w:t>train :</w:t>
+      </w:r>
+      <w:proofErr w:type="gramEnd"/>
+      <w:r>
+        <w:t xml:space="preserve"> Train data from the dataframe with all the features</w:t>
+      </w:r>
+    </w:p>
+    <w:p>
+      <w:pPr>
+        <w:pStyle w:val="ListParagraph"/>
+      </w:pPr>
+      <w:r>
+        <w:t>X-</w:t>
+      </w:r>
+      <w:proofErr w:type="gramStart"/>
+      <w:r>
+        <w:t>test :</w:t>
+      </w:r>
+      <w:proofErr w:type="gramEnd"/>
+      <w:r>
+        <w:t xml:space="preserve"> Test</w:t>
+      </w:r>
+      <w:r>
+        <w:t xml:space="preserve"> </w:t>
+      </w:r>
+      <w:r>
+        <w:t>data from the dataframe with all the features</w:t>
+      </w:r>
+    </w:p>
+    <w:p>
+      <w:pPr>
+        <w:pStyle w:val="ListParagraph"/>
+      </w:pPr>
+      <w:proofErr w:type="spellStart"/>
+      <w:r>
+        <w:t>Y_train</w:t>
+      </w:r>
+      <w:proofErr w:type="spellEnd"/>
+      <w:r>
+        <w:t>: Target variable data from the training data which is 80%</w:t>
+      </w:r>
+    </w:p>
+    <w:p>
+      <w:pPr>
+        <w:pStyle w:val="ListParagraph"/>
+      </w:pPr>
+      <w:proofErr w:type="spellStart"/>
+      <w:r>
+        <w:t>Y_t</w:t>
+      </w:r>
+      <w:r>
+        <w:t>est</w:t>
+      </w:r>
+      <w:proofErr w:type="spellEnd"/>
+      <w:r>
+        <w:t xml:space="preserve">: Target variable data from the training data which is </w:t>
+      </w:r>
+      <w:r>
+        <w:t>2</w:t>
+      </w:r>
+      <w:r>
+        <w:t>0%</w:t>
+      </w:r>
+    </w:p>
+    <w:p>
+      <w:pPr>
+        <w:pStyle w:val="ListParagraph"/>
+      </w:pPr>
+    </w:p>
+    <w:p>
+      <w:pPr>
+        <w:pStyle w:val="ListParagraph"/>
+        <w:numPr>
+          <w:ilvl w:val="0"/>
+          <w:numId w:val="7"/>
+        </w:numPr>
+      </w:pPr>
+      <w:r>
+        <w:t xml:space="preserve">We will assign the numeric features to numeric_cols_train </w:t>
+      </w:r>
+      <w:proofErr w:type="spellStart"/>
+      <w:proofErr w:type="gramStart"/>
+      <w:r>
+        <w:t>variable.The</w:t>
+      </w:r>
+      <w:proofErr w:type="spellEnd"/>
+      <w:proofErr w:type="gramEnd"/>
+      <w:r>
+        <w:t xml:space="preserve"> categorical data in the test and train data should be one-hot encoded i.e. converted to binary values of 1 or 0.</w:t>
+      </w:r>
+    </w:p>
+    <w:p>
+      <w:pPr>
+        <w:pStyle w:val="ListParagraph"/>
+        <w:numPr>
+          <w:ilvl w:val="0"/>
+          <w:numId w:val="7"/>
+        </w:numPr>
+      </w:pPr>
+      <w:r>
+        <w:t xml:space="preserve">We than use </w:t>
+      </w:r>
+      <w:proofErr w:type="spellStart"/>
+      <w:r>
+        <w:t>standardscaler</w:t>
+      </w:r>
+      <w:proofErr w:type="spellEnd"/>
+      <w:r>
+        <w:t xml:space="preserve"> from </w:t>
+      </w:r>
+      <w:proofErr w:type="spellStart"/>
+      <w:r>
+        <w:t>scikitlearn</w:t>
+      </w:r>
+      <w:proofErr w:type="spellEnd"/>
+      <w:r>
+        <w:t xml:space="preserve"> library.</w:t>
+      </w:r>
+      <w:r>
+        <w:t xml:space="preserve"> </w:t>
+      </w:r>
+      <w:r>
+        <w:t xml:space="preserve">The </w:t>
+      </w:r>
+      <w:proofErr w:type="spellStart"/>
+      <w:r>
+        <w:t>fit_transform</w:t>
+      </w:r>
+      <w:proofErr w:type="spellEnd"/>
+      <w:r>
+        <w:t xml:space="preserve"> method is called on the scaler, which fits the scaler to the training data (</w:t>
+      </w:r>
+      <w:proofErr w:type="spellStart"/>
+      <w:r>
+        <w:t>X_train_encoded</w:t>
+      </w:r>
+      <w:proofErr w:type="spellEnd"/>
+      <w:r>
+        <w:t>[</w:t>
+      </w:r>
+      <w:proofErr w:type="spellStart"/>
+      <w:r>
+        <w:t>numeric_cols</w:t>
+      </w:r>
+      <w:proofErr w:type="spellEnd"/>
+      <w:r>
+        <w:t xml:space="preserve">]) and then transforms it. </w:t>
+      </w:r>
+    </w:p>
+    <w:p>
+      <w:pPr>
+        <w:pStyle w:val="ListParagraph"/>
+        <w:numPr>
+          <w:ilvl w:val="0"/>
+          <w:numId w:val="7"/>
+        </w:numPr>
+      </w:pPr>
+      <w:r>
+        <w:t xml:space="preserve">This means it calculates the mean and standard deviation of the numeric columns in </w:t>
+      </w:r>
+      <w:proofErr w:type="spellStart"/>
+      <w:r>
+        <w:t>X_train_encoded</w:t>
+      </w:r>
+      <w:proofErr w:type="spellEnd"/>
+      <w:r>
+        <w:t xml:space="preserve"> and applies the transformation to standardize these columns.</w:t>
+      </w:r>
+    </w:p>
+    <w:p>
+      <w:pPr>
+        <w:pStyle w:val="ListParagraph"/>
+        <w:numPr>
+          <w:ilvl w:val="0"/>
+          <w:numId w:val="7"/>
+        </w:numPr>
+      </w:pPr>
+      <w:r>
+        <w:t xml:space="preserve">The result is assigned back to the corresponding columns in </w:t>
+      </w:r>
+      <w:proofErr w:type="spellStart"/>
+      <w:r>
+        <w:t>X_train_encoded</w:t>
+      </w:r>
+      <w:proofErr w:type="spellEnd"/>
+      <w:r>
+        <w:t>.</w:t>
+      </w:r>
+    </w:p>
+    <w:p>
+      <w:pPr>
+        <w:pStyle w:val="ListParagraph"/>
+      </w:pPr>
+      <w:r>
+        <w:rPr>
+          <w:noProof/>
+        </w:rPr>
+        <w:lastRenderedPageBreak/>
+        <w:drawing>
+          <wp:inline distT="0" distB="0" distL="0" distR="0" wp14:anchorId="00E9DA41" wp14:editId="55CA1A99">
+            <wp:extent cx="5646673" cy="3340100"/>
+            <wp:effectExtent l="0" t="0" r="0" b="0"/>
+            <wp:docPr id="955074153" name="Picture 1"/>
+            <wp:cNvGraphicFramePr>
+              <a:graphicFrameLocks xmlns:a="http://schemas.openxmlformats.org/drawingml/2006/main" noChangeAspect="1"/>
+            </wp:cNvGraphicFramePr>
+            <a:graphic xmlns:a="http://schemas.openxmlformats.org/drawingml/2006/main">
+              <a:graphicData uri="http://schemas.openxmlformats.org/drawingml/2006/picture">
+                <pic:pic xmlns:pic="http://schemas.openxmlformats.org/drawingml/2006/picture">
+                  <pic:nvPicPr>
+                    <pic:cNvPr id="955074153" name=""/>
+                    <pic:cNvPicPr/>
+                  </pic:nvPicPr>
+                  <pic:blipFill>
+                    <a:blip r:embed="rId30"/>
+                    <a:stretch>
+                      <a:fillRect/>
+                    </a:stretch>
+                  </pic:blipFill>
+                  <pic:spPr>
+                    <a:xfrm>
+                      <a:off x="0" y="0"/>
+                      <a:ext cx="5674561" cy="3356596"/>
+                    </a:xfrm>
+                    <a:prstGeom prst="rect">
+                      <a:avLst/>
+                    </a:prstGeom>
+                  </pic:spPr>
+                </pic:pic>
+              </a:graphicData>
+            </a:graphic>
+          </wp:inline>
+        </w:drawing>
+      </w:r>
+    </w:p>
+    <w:p/>
+    <w:p/>
+    <w:p>
+      <w:pPr>
+        <w:rPr>
+          <w:b/>
+          <w:bCs/>
+          <w:sz w:val="32"/>
+          <w:szCs w:val="32"/>
+          <w:u w:val="single"/>
+        </w:rPr>
+      </w:pPr>
+      <w:r>
+        <w:rPr>
+          <w:b/>
+          <w:bCs/>
+          <w:sz w:val="32"/>
+          <w:szCs w:val="32"/>
+          <w:u w:val="single"/>
+        </w:rPr>
+        <w:t>Model Selection</w:t>
+      </w:r>
+      <w:r>
+        <w:rPr>
+          <w:b/>
+          <w:bCs/>
+          <w:sz w:val="32"/>
+          <w:szCs w:val="32"/>
+          <w:u w:val="single"/>
+        </w:rPr>
+        <w:t xml:space="preserve"> &amp; Results</w:t>
+      </w:r>
+    </w:p>
+    <w:p/>
+    <w:p>
+      <w:r>
+        <w:t>We have used Logistic Regression to classify the credit score of the borrowers.</w:t>
+      </w:r>
+    </w:p>
+    <w:p>
+      <w:pPr>
+        <w:pStyle w:val="ListParagraph"/>
+        <w:numPr>
+          <w:ilvl w:val="0"/>
+          <w:numId w:val="9"/>
+        </w:numPr>
+      </w:pPr>
+      <w:r>
+        <w:t>We fit the regression line with the training data first.</w:t>
+      </w:r>
+    </w:p>
+    <w:p>
+      <w:pPr>
+        <w:pStyle w:val="ListParagraph"/>
+        <w:numPr>
+          <w:ilvl w:val="0"/>
+          <w:numId w:val="9"/>
+        </w:numPr>
+      </w:pPr>
+      <w:r>
+        <w:t xml:space="preserve">Then we predict credit score using the predict function in </w:t>
+      </w:r>
+      <w:proofErr w:type="spellStart"/>
+      <w:r>
+        <w:t>LogisticRegression</w:t>
+      </w:r>
+      <w:proofErr w:type="spellEnd"/>
+      <w:r>
+        <w:t xml:space="preserve"> class.</w:t>
+      </w:r>
+    </w:p>
+    <w:p>
+      <w:pPr>
+        <w:pStyle w:val="ListParagraph"/>
+        <w:numPr>
+          <w:ilvl w:val="0"/>
+          <w:numId w:val="9"/>
+        </w:numPr>
+      </w:pPr>
+      <w:r>
+        <w:t xml:space="preserve">The </w:t>
+      </w:r>
+      <w:proofErr w:type="spellStart"/>
+      <w:r>
+        <w:t>results_df</w:t>
+      </w:r>
+      <w:proofErr w:type="spellEnd"/>
+      <w:r>
+        <w:t xml:space="preserve"> can be used to draw a comparison between the actual classification data(</w:t>
+      </w:r>
+      <w:proofErr w:type="spellStart"/>
+      <w:r>
+        <w:t>y_test</w:t>
+      </w:r>
+      <w:proofErr w:type="spellEnd"/>
+      <w:r>
+        <w:t xml:space="preserve">) and predicted data that we derived with </w:t>
+      </w:r>
+      <w:proofErr w:type="gramStart"/>
+      <w:r>
+        <w:t>the .predict</w:t>
+      </w:r>
+      <w:proofErr w:type="gramEnd"/>
+      <w:r>
+        <w:t xml:space="preserve"> function(</w:t>
+      </w:r>
+      <w:proofErr w:type="spellStart"/>
+      <w:r>
+        <w:t>y_pred</w:t>
+      </w:r>
+      <w:proofErr w:type="spellEnd"/>
+      <w:r>
+        <w:t>)</w:t>
+      </w:r>
+    </w:p>
+    <w:p>
+      <w:pPr>
+        <w:pStyle w:val="ListParagraph"/>
+      </w:pPr>
+    </w:p>
+    <w:p>
+      <w:pPr>
+        <w:pStyle w:val="ListParagraph"/>
+      </w:pPr>
+      <w:r>
+        <w:rPr>
+          <w:noProof/>
+        </w:rPr>
+        <w:drawing>
+          <wp:inline distT="0" distB="0" distL="0" distR="0" wp14:anchorId="7D041AF2" wp14:editId="218AA868">
+            <wp:extent cx="2828925" cy="2933700"/>
+            <wp:effectExtent l="0" t="0" r="9525" b="0"/>
+            <wp:docPr id="1485000067" name="Picture 1"/>
+            <wp:cNvGraphicFramePr>
+              <a:graphicFrameLocks xmlns:a="http://schemas.openxmlformats.org/drawingml/2006/main" noChangeAspect="1"/>
+            </wp:cNvGraphicFramePr>
+            <a:graphic xmlns:a="http://schemas.openxmlformats.org/drawingml/2006/main">
+              <a:graphicData uri="http://schemas.openxmlformats.org/drawingml/2006/picture">
+                <pic:pic xmlns:pic="http://schemas.openxmlformats.org/drawingml/2006/picture">
+                  <pic:nvPicPr>
+                    <pic:cNvPr id="1485000067" name=""/>
+                    <pic:cNvPicPr/>
+                  </pic:nvPicPr>
+                  <pic:blipFill>
+                    <a:blip r:embed="rId31"/>
+                    <a:stretch>
+                      <a:fillRect/>
+                    </a:stretch>
+                  </pic:blipFill>
+                  <pic:spPr>
+                    <a:xfrm>
+                      <a:off x="0" y="0"/>
+                      <a:ext cx="2828925" cy="2933700"/>
+                    </a:xfrm>
+                    <a:prstGeom prst="rect">
+                      <a:avLst/>
+                    </a:prstGeom>
+                  </pic:spPr>
+                </pic:pic>
+              </a:graphicData>
+            </a:graphic>
+          </wp:inline>
+        </w:drawing>
+      </w:r>
+    </w:p>
+    <w:p>
+      <w:pPr>
+        <w:pStyle w:val="ListParagraph"/>
+        <w:numPr>
+          <w:ilvl w:val="0"/>
+          <w:numId w:val="9"/>
+        </w:numPr>
+      </w:pPr>
+      <w:r>
+        <w:lastRenderedPageBreak/>
+        <w:t>We can calculate the accuracy of the model's predictions by comparing the predicted labels (</w:t>
+      </w:r>
+      <w:proofErr w:type="spellStart"/>
+      <w:r>
+        <w:t>y_pred</w:t>
+      </w:r>
+      <w:proofErr w:type="spellEnd"/>
+      <w:r>
+        <w:t>) with the actual labels (</w:t>
+      </w:r>
+      <w:proofErr w:type="spellStart"/>
+      <w:r>
+        <w:t>y_test</w:t>
+      </w:r>
+      <w:proofErr w:type="spellEnd"/>
+      <w:r>
+        <w:t>)</w:t>
+      </w:r>
+    </w:p>
+    <w:p>
+      <w:pPr>
+        <w:pStyle w:val="ListParagraph"/>
+      </w:pPr>
+      <w:r>
+        <w:rPr>
+          <w:noProof/>
+        </w:rPr>
+        <w:drawing>
+          <wp:inline distT="0" distB="0" distL="0" distR="0" wp14:anchorId="2EBD1971" wp14:editId="3905A87B">
+            <wp:extent cx="5731510" cy="335915"/>
+            <wp:effectExtent l="0" t="0" r="2540" b="6985"/>
+            <wp:docPr id="1553291209" name="Picture 1"/>
+            <wp:cNvGraphicFramePr>
+              <a:graphicFrameLocks xmlns:a="http://schemas.openxmlformats.org/drawingml/2006/main" noChangeAspect="1"/>
+            </wp:cNvGraphicFramePr>
+            <a:graphic xmlns:a="http://schemas.openxmlformats.org/drawingml/2006/main">
+              <a:graphicData uri="http://schemas.openxmlformats.org/drawingml/2006/picture">
+                <pic:pic xmlns:pic="http://schemas.openxmlformats.org/drawingml/2006/picture">
+                  <pic:nvPicPr>
+                    <pic:cNvPr id="1553291209" name=""/>
+                    <pic:cNvPicPr/>
+                  </pic:nvPicPr>
+                  <pic:blipFill>
+                    <a:blip r:embed="rId32"/>
+                    <a:stretch>
+                      <a:fillRect/>
+                    </a:stretch>
+                  </pic:blipFill>
+                  <pic:spPr>
+                    <a:xfrm>
+                      <a:off x="0" y="0"/>
+                      <a:ext cx="5731510" cy="335915"/>
+                    </a:xfrm>
+                    <a:prstGeom prst="rect">
+                      <a:avLst/>
+                    </a:prstGeom>
+                  </pic:spPr>
+                </pic:pic>
+              </a:graphicData>
+            </a:graphic>
+          </wp:inline>
+        </w:drawing>
+      </w:r>
+    </w:p>
+    <w:p>
+      <w:pPr>
+        <w:pStyle w:val="ListParagraph"/>
+      </w:pPr>
+    </w:p>
+    <w:p>
+      <w:pPr>
+        <w:pStyle w:val="ListParagraph"/>
+      </w:pPr>
+      <w:r>
+        <w:rPr>
+          <w:noProof/>
+        </w:rPr>
+        <w:drawing>
+          <wp:inline distT="0" distB="0" distL="0" distR="0" wp14:anchorId="15F211D5" wp14:editId="02A2CFFB">
+            <wp:extent cx="3371850" cy="247650"/>
+            <wp:effectExtent l="0" t="0" r="0" b="0"/>
+            <wp:docPr id="1063662549" name="Picture 1"/>
+            <wp:cNvGraphicFramePr>
+              <a:graphicFrameLocks xmlns:a="http://schemas.openxmlformats.org/drawingml/2006/main" noChangeAspect="1"/>
+            </wp:cNvGraphicFramePr>
+            <a:graphic xmlns:a="http://schemas.openxmlformats.org/drawingml/2006/main">
+              <a:graphicData uri="http://schemas.openxmlformats.org/drawingml/2006/picture">
+                <pic:pic xmlns:pic="http://schemas.openxmlformats.org/drawingml/2006/picture">
+                  <pic:nvPicPr>
+                    <pic:cNvPr id="1063662549" name=""/>
+                    <pic:cNvPicPr/>
+                  </pic:nvPicPr>
+                  <pic:blipFill>
+                    <a:blip r:embed="rId33"/>
+                    <a:stretch>
+                      <a:fillRect/>
+                    </a:stretch>
+                  </pic:blipFill>
+                  <pic:spPr>
+                    <a:xfrm>
+                      <a:off x="0" y="0"/>
+                      <a:ext cx="3371850" cy="247650"/>
+                    </a:xfrm>
+                    <a:prstGeom prst="rect">
+                      <a:avLst/>
+                    </a:prstGeom>
+                  </pic:spPr>
+                </pic:pic>
+              </a:graphicData>
+            </a:graphic>
+          </wp:inline>
+        </w:drawing>
+      </w:r>
+    </w:p>
+    <w:p>
+      <w:pPr>
+        <w:pStyle w:val="ListParagraph"/>
+      </w:pPr>
+    </w:p>
+    <w:p>
+      <w:pPr>
+        <w:pStyle w:val="ListParagraph"/>
+        <w:numPr>
+          <w:ilvl w:val="0"/>
+          <w:numId w:val="9"/>
+        </w:numPr>
+      </w:pPr>
+      <w:r>
+        <w:t>We</w:t>
+      </w:r>
+      <w:r>
+        <w:t xml:space="preserve"> generate a text report with various classification metrics, such as precision, recall, and F1-score, for each class in your classification problem.</w:t>
+      </w:r>
+      <w:r>
+        <w:t xml:space="preserve"> </w:t>
+      </w:r>
+      <w:r>
+        <w:t>It provides a more detailed view of the model's performance than accuracy alone</w:t>
+      </w:r>
+      <w:r>
+        <w:t>.</w:t>
+      </w:r>
+    </w:p>
+    <w:p>
+      <w:pPr>
+        <w:pStyle w:val="ListParagraph"/>
+      </w:pPr>
+    </w:p>
+    <w:p>
+      <w:pPr>
+        <w:pStyle w:val="ListParagraph"/>
+      </w:pPr>
+      <w:r>
+        <w:rPr>
+          <w:b/>
+          <w:bCs/>
+        </w:rPr>
+        <w:t>Precision</w:t>
+      </w:r>
+      <w:r>
+        <w:t xml:space="preserve"> - Precision checks how many predicted positives are actually positive</w:t>
+      </w:r>
+      <w:r>
+        <w:t>?</w:t>
+      </w:r>
+    </w:p>
+    <w:p>
+      <w:pPr>
+        <w:pStyle w:val="ListParagraph"/>
+      </w:pPr>
+      <w:r>
+        <w:rPr>
+          <w:b/>
+          <w:bCs/>
+        </w:rPr>
+        <w:t xml:space="preserve">Recall </w:t>
+      </w:r>
+      <w:proofErr w:type="gramStart"/>
+      <w:r>
+        <w:t>-  Recall</w:t>
+      </w:r>
+      <w:proofErr w:type="gramEnd"/>
+      <w:r>
+        <w:t xml:space="preserve"> checks how many actual positives did we capture in our predictions</w:t>
+      </w:r>
+    </w:p>
+    <w:p>
+      <w:pPr>
+        <w:pStyle w:val="ListParagraph"/>
+      </w:pPr>
+      <w:r>
+        <w:rPr>
+          <w:b/>
+          <w:bCs/>
+        </w:rPr>
+        <w:t>F1-score</w:t>
+      </w:r>
+      <w:r>
+        <w:t xml:space="preserve"> </w:t>
+      </w:r>
+      <w:proofErr w:type="gramStart"/>
+      <w:r>
+        <w:t>-  2</w:t>
+      </w:r>
+      <w:proofErr w:type="gramEnd"/>
+      <w:r>
+        <w:t xml:space="preserve"> * (Precision * Recall) / (Precision + Recall).It is the harmonic mean of recall and precision.F1-score considers both false positives and false negatives, providing a single score that balances precision and recall</w:t>
+      </w:r>
+    </w:p>
+    <w:p>
+      <w:pPr>
+        <w:pStyle w:val="ListParagraph"/>
+      </w:pPr>
+      <w:r>
+        <w:rPr>
+          <w:b/>
+          <w:bCs/>
+        </w:rPr>
+        <w:t>Support</w:t>
+      </w:r>
+      <w:r>
+        <w:t>-</w:t>
+      </w:r>
+      <w:r>
+        <w:t xml:space="preserve"> </w:t>
+      </w:r>
+      <w:r>
+        <w:t>Support is the number of actual occurrences of the class in the specified dataset</w:t>
+      </w:r>
+    </w:p>
+    <w:p>
+      <w:pPr>
+        <w:pStyle w:val="ListParagraph"/>
+      </w:pPr>
+    </w:p>
+    <w:p>
+      <w:pPr>
+        <w:pStyle w:val="ListParagraph"/>
+      </w:pPr>
+      <w:r>
+        <w:rPr>
+          <w:noProof/>
+        </w:rPr>
+        <w:drawing>
+          <wp:inline distT="0" distB="0" distL="0" distR="0" wp14:anchorId="50E561C1" wp14:editId="0AE40D72">
+            <wp:extent cx="3895725" cy="323850"/>
+            <wp:effectExtent l="0" t="0" r="9525" b="0"/>
+            <wp:docPr id="1709293251" name="Picture 1"/>
+            <wp:cNvGraphicFramePr>
+              <a:graphicFrameLocks xmlns:a="http://schemas.openxmlformats.org/drawingml/2006/main" noChangeAspect="1"/>
+            </wp:cNvGraphicFramePr>
+            <a:graphic xmlns:a="http://schemas.openxmlformats.org/drawingml/2006/main">
+              <a:graphicData uri="http://schemas.openxmlformats.org/drawingml/2006/picture">
+                <pic:pic xmlns:pic="http://schemas.openxmlformats.org/drawingml/2006/picture">
+                  <pic:nvPicPr>
+                    <pic:cNvPr id="1709293251" name=""/>
+                    <pic:cNvPicPr/>
+                  </pic:nvPicPr>
+                  <pic:blipFill>
+                    <a:blip r:embed="rId34"/>
+                    <a:stretch>
+                      <a:fillRect/>
+                    </a:stretch>
+                  </pic:blipFill>
+                  <pic:spPr>
+                    <a:xfrm>
+                      <a:off x="0" y="0"/>
+                      <a:ext cx="3895725" cy="323850"/>
+                    </a:xfrm>
+                    <a:prstGeom prst="rect">
+                      <a:avLst/>
+                    </a:prstGeom>
+                  </pic:spPr>
+                </pic:pic>
+              </a:graphicData>
+            </a:graphic>
+          </wp:inline>
+        </w:drawing>
+      </w:r>
+    </w:p>
+    <w:p>
+      <w:pPr>
+        <w:pStyle w:val="ListParagraph"/>
+      </w:pPr>
+    </w:p>
+    <w:p>
+      <w:pPr>
+        <w:pStyle w:val="ListParagraph"/>
+      </w:pPr>
+      <w:r>
+        <w:rPr>
+          <w:noProof/>
+        </w:rPr>
+        <w:drawing>
+          <wp:inline distT="0" distB="0" distL="0" distR="0" wp14:anchorId="0F0207AA" wp14:editId="1BEC88B8">
+            <wp:extent cx="5731510" cy="2344420"/>
+            <wp:effectExtent l="0" t="0" r="2540" b="0"/>
+            <wp:docPr id="677888450" name="Picture 1"/>
+            <wp:cNvGraphicFramePr>
+              <a:graphicFrameLocks xmlns:a="http://schemas.openxmlformats.org/drawingml/2006/main" noChangeAspect="1"/>
+            </wp:cNvGraphicFramePr>
+            <a:graphic xmlns:a="http://schemas.openxmlformats.org/drawingml/2006/main">
+              <a:graphicData uri="http://schemas.openxmlformats.org/drawingml/2006/picture">
+                <pic:pic xmlns:pic="http://schemas.openxmlformats.org/drawingml/2006/picture">
+                  <pic:nvPicPr>
+                    <pic:cNvPr id="677888450" name=""/>
+                    <pic:cNvPicPr/>
+                  </pic:nvPicPr>
+                  <pic:blipFill>
+                    <a:blip r:embed="rId35"/>
+                    <a:stretch>
+                      <a:fillRect/>
+                    </a:stretch>
+                  </pic:blipFill>
+                  <pic:spPr>
+                    <a:xfrm>
+                      <a:off x="0" y="0"/>
+                      <a:ext cx="5731510" cy="2344420"/>
+                    </a:xfrm>
+                    <a:prstGeom prst="rect">
+                      <a:avLst/>
+                    </a:prstGeom>
+                  </pic:spPr>
+                </pic:pic>
+              </a:graphicData>
+            </a:graphic>
+          </wp:inline>
+        </w:drawing>
+      </w:r>
+    </w:p>
+    <w:p>
+      <w:pPr>
+        <w:pStyle w:val="ListParagraph"/>
+      </w:pPr>
+    </w:p>
+    <w:p>
+      <w:pPr>
+        <w:pStyle w:val="ListParagraph"/>
+      </w:pPr>
+    </w:p>
+    <w:p>
+      <w:pPr>
+        <w:pStyle w:val="ListParagraph"/>
+      </w:pPr>
+    </w:p>
+    <w:p>
+      <w:pPr>
+        <w:pStyle w:val="ListParagraph"/>
+        <w:numPr>
+          <w:ilvl w:val="0"/>
+          <w:numId w:val="9"/>
+        </w:numPr>
+      </w:pPr>
+      <w:r>
+        <w:t>Last step would be to visualise the results of the model.</w:t>
+      </w:r>
+    </w:p>
+    <w:p>
+      <w:pPr>
+        <w:pStyle w:val="ListParagraph"/>
+      </w:pPr>
+    </w:p>
+    <w:p>
+      <w:pPr>
+        <w:pStyle w:val="ListParagraph"/>
+      </w:pPr>
+      <w:r>
+        <w:rPr>
+          <w:noProof/>
+        </w:rPr>
+        <w:drawing>
+          <wp:inline distT="0" distB="0" distL="0" distR="0" wp14:anchorId="334A3CC7" wp14:editId="43C07046">
+            <wp:extent cx="5731510" cy="1365250"/>
+            <wp:effectExtent l="0" t="0" r="2540" b="6350"/>
+            <wp:docPr id="909156960" name="Picture 1"/>
+            <wp:cNvGraphicFramePr>
+              <a:graphicFrameLocks xmlns:a="http://schemas.openxmlformats.org/drawingml/2006/main" noChangeAspect="1"/>
+            </wp:cNvGraphicFramePr>
+            <a:graphic xmlns:a="http://schemas.openxmlformats.org/drawingml/2006/main">
+              <a:graphicData uri="http://schemas.openxmlformats.org/drawingml/2006/picture">
+                <pic:pic xmlns:pic="http://schemas.openxmlformats.org/drawingml/2006/picture">
+                  <pic:nvPicPr>
+                    <pic:cNvPr id="909156960" name=""/>
+                    <pic:cNvPicPr/>
+                  </pic:nvPicPr>
+                  <pic:blipFill>
+                    <a:blip r:embed="rId36"/>
+                    <a:stretch>
+                      <a:fillRect/>
+                    </a:stretch>
+                  </pic:blipFill>
+                  <pic:spPr>
+                    <a:xfrm>
+                      <a:off x="0" y="0"/>
+                      <a:ext cx="5731510" cy="1365250"/>
+                    </a:xfrm>
+                    <a:prstGeom prst="rect">
+                      <a:avLst/>
+                    </a:prstGeom>
+                  </pic:spPr>
+                </pic:pic>
+              </a:graphicData>
+            </a:graphic>
+          </wp:inline>
+        </w:drawing>
+      </w:r>
+    </w:p>
+    <w:p>
+      <w:pPr>
+        <w:pStyle w:val="ListParagraph"/>
+      </w:pPr>
+    </w:p>
+    <w:p>
+      <w:pPr>
+        <w:pStyle w:val="ListParagraph"/>
+      </w:pPr>
+      <w:r>
+        <w:lastRenderedPageBreak/>
+        <w:t>Output:</w:t>
+      </w:r>
+    </w:p>
+    <w:p>
+      <w:pPr>
+        <w:pStyle w:val="ListParagraph"/>
+      </w:pPr>
+    </w:p>
+    <w:p>
+      <w:pPr>
+        <w:pStyle w:val="ListParagraph"/>
+      </w:pPr>
+      <w:r>
+        <w:rPr>
+          <w:noProof/>
+        </w:rPr>
+        <w:drawing>
+          <wp:inline distT="0" distB="0" distL="0" distR="0" wp14:anchorId="61B95C2C" wp14:editId="7FE07BEB">
+            <wp:extent cx="5731510" cy="4637405"/>
+            <wp:effectExtent l="0" t="0" r="2540" b="0"/>
+            <wp:docPr id="786162481" name="Picture 1"/>
+            <wp:cNvGraphicFramePr>
+              <a:graphicFrameLocks xmlns:a="http://schemas.openxmlformats.org/drawingml/2006/main" noChangeAspect="1"/>
+            </wp:cNvGraphicFramePr>
+            <a:graphic xmlns:a="http://schemas.openxmlformats.org/drawingml/2006/main">
+              <a:graphicData uri="http://schemas.openxmlformats.org/drawingml/2006/picture">
+                <pic:pic xmlns:pic="http://schemas.openxmlformats.org/drawingml/2006/picture">
+                  <pic:nvPicPr>
+                    <pic:cNvPr id="786162481" name=""/>
+                    <pic:cNvPicPr/>
+                  </pic:nvPicPr>
+                  <pic:blipFill>
+                    <a:blip r:embed="rId37"/>
+                    <a:stretch>
+                      <a:fillRect/>
+                    </a:stretch>
+                  </pic:blipFill>
+                  <pic:spPr>
+                    <a:xfrm>
+                      <a:off x="0" y="0"/>
+                      <a:ext cx="5731510" cy="4637405"/>
+                    </a:xfrm>
+                    <a:prstGeom prst="rect">
+                      <a:avLst/>
+                    </a:prstGeom>
+                  </pic:spPr>
+                </pic:pic>
+              </a:graphicData>
+            </a:graphic>
+          </wp:inline>
+        </w:drawing>
+      </w:r>
     </w:p>
     <w:sectPr>
       <w:pgSz w:w="11906" w:h="16838"/>
@@ -2026,6 +2998,95 @@
     </w:lvl>
   </w:abstractNum>
   <w:abstractNum w:abstractNumId="2" w15:restartNumberingAfterBreak="0">
+    <w:nsid w:val="2A2B6B64"/>
+    <w:multiLevelType w:val="hybridMultilevel"/>
+    <w:tmpl w:val="91EEFADC"/>
+    <w:lvl w:ilvl="0" w:tplc="4009000F">
+      <w:start w:val="1"/>
+      <w:numFmt w:val="decimal"/>
+      <w:lvlText w:val="%1."/>
+      <w:lvlJc w:val="left"/>
+      <w:pPr>
+        <w:ind w:left="720" w:hanging="360"/>
+      </w:pPr>
+      <w:rPr>
+        <w:rFonts w:hint="default"/>
+      </w:rPr>
+    </w:lvl>
+    <w:lvl w:ilvl="1" w:tplc="40090019" w:tentative="1">
+      <w:start w:val="1"/>
+      <w:numFmt w:val="lowerLetter"/>
+      <w:lvlText w:val="%2."/>
+      <w:lvlJc w:val="left"/>
+      <w:pPr>
+        <w:ind w:left="1440" w:hanging="360"/>
+      </w:pPr>
+    </w:lvl>
+    <w:lvl w:ilvl="2" w:tplc="4009001B" w:tentative="1">
+      <w:start w:val="1"/>
+      <w:numFmt w:val="lowerRoman"/>
+      <w:lvlText w:val="%3."/>
+      <w:lvlJc w:val="right"/>
+      <w:pPr>
+        <w:ind w:left="2160" w:hanging="180"/>
+      </w:pPr>
+    </w:lvl>
+    <w:lvl w:ilvl="3" w:tplc="4009000F" w:tentative="1">
+      <w:start w:val="1"/>
+      <w:numFmt w:val="decimal"/>
+      <w:lvlText w:val="%4."/>
+      <w:lvlJc w:val="left"/>
+      <w:pPr>
+        <w:ind w:left="2880" w:hanging="360"/>
+      </w:pPr>
+    </w:lvl>
+    <w:lvl w:ilvl="4" w:tplc="40090019" w:tentative="1">
+      <w:start w:val="1"/>
+      <w:numFmt w:val="lowerLetter"/>
+      <w:lvlText w:val="%5."/>
+      <w:lvlJc w:val="left"/>
+      <w:pPr>
+        <w:ind w:left="3600" w:hanging="360"/>
+      </w:pPr>
+    </w:lvl>
+    <w:lvl w:ilvl="5" w:tplc="4009001B" w:tentative="1">
+      <w:start w:val="1"/>
+      <w:numFmt w:val="lowerRoman"/>
+      <w:lvlText w:val="%6."/>
+      <w:lvlJc w:val="right"/>
+      <w:pPr>
+        <w:ind w:left="4320" w:hanging="180"/>
+      </w:pPr>
+    </w:lvl>
+    <w:lvl w:ilvl="6" w:tplc="4009000F" w:tentative="1">
+      <w:start w:val="1"/>
+      <w:numFmt w:val="decimal"/>
+      <w:lvlText w:val="%7."/>
+      <w:lvlJc w:val="left"/>
+      <w:pPr>
+        <w:ind w:left="5040" w:hanging="360"/>
+      </w:pPr>
+    </w:lvl>
+    <w:lvl w:ilvl="7" w:tplc="40090019" w:tentative="1">
+      <w:start w:val="1"/>
+      <w:numFmt w:val="lowerLetter"/>
+      <w:lvlText w:val="%8."/>
+      <w:lvlJc w:val="left"/>
+      <w:pPr>
+        <w:ind w:left="5760" w:hanging="360"/>
+      </w:pPr>
+    </w:lvl>
+    <w:lvl w:ilvl="8" w:tplc="4009001B" w:tentative="1">
+      <w:start w:val="1"/>
+      <w:numFmt w:val="lowerRoman"/>
+      <w:lvlText w:val="%9."/>
+      <w:lvlJc w:val="right"/>
+      <w:pPr>
+        <w:ind w:left="6480" w:hanging="180"/>
+      </w:pPr>
+    </w:lvl>
+  </w:abstractNum>
+  <w:abstractNum w:abstractNumId="3" w15:restartNumberingAfterBreak="0">
     <w:nsid w:val="39B041F4"/>
     <w:multiLevelType w:val="hybridMultilevel"/>
     <w:tmpl w:val="2B167312"/>
@@ -2114,7 +3175,7 @@
       </w:pPr>
     </w:lvl>
   </w:abstractNum>
-  <w:abstractNum w:abstractNumId="3" w15:restartNumberingAfterBreak="0">
+  <w:abstractNum w:abstractNumId="4" w15:restartNumberingAfterBreak="0">
     <w:nsid w:val="3A201C0B"/>
     <w:multiLevelType w:val="hybridMultilevel"/>
     <w:tmpl w:val="22A69034"/>
@@ -2203,7 +3264,7 @@
       </w:pPr>
     </w:lvl>
   </w:abstractNum>
-  <w:abstractNum w:abstractNumId="4" w15:restartNumberingAfterBreak="0">
+  <w:abstractNum w:abstractNumId="5" w15:restartNumberingAfterBreak="0">
     <w:nsid w:val="418A0F58"/>
     <w:multiLevelType w:val="hybridMultilevel"/>
     <w:tmpl w:val="FC169B64"/>
@@ -2292,7 +3353,7 @@
       </w:pPr>
     </w:lvl>
   </w:abstractNum>
-  <w:abstractNum w:abstractNumId="5" w15:restartNumberingAfterBreak="0">
+  <w:abstractNum w:abstractNumId="6" w15:restartNumberingAfterBreak="0">
     <w:nsid w:val="4D1C701F"/>
     <w:multiLevelType w:val="hybridMultilevel"/>
     <w:tmpl w:val="4A2E4D1A"/>
@@ -2381,7 +3442,96 @@
       </w:pPr>
     </w:lvl>
   </w:abstractNum>
-  <w:abstractNum w:abstractNumId="6" w15:restartNumberingAfterBreak="0">
+  <w:abstractNum w:abstractNumId="7" w15:restartNumberingAfterBreak="0">
+    <w:nsid w:val="59DB6732"/>
+    <w:multiLevelType w:val="hybridMultilevel"/>
+    <w:tmpl w:val="6EA64A70"/>
+    <w:lvl w:ilvl="0" w:tplc="4009000F">
+      <w:start w:val="1"/>
+      <w:numFmt w:val="decimal"/>
+      <w:lvlText w:val="%1."/>
+      <w:lvlJc w:val="left"/>
+      <w:pPr>
+        <w:ind w:left="720" w:hanging="360"/>
+      </w:pPr>
+      <w:rPr>
+        <w:rFonts w:hint="default"/>
+      </w:rPr>
+    </w:lvl>
+    <w:lvl w:ilvl="1" w:tplc="40090019" w:tentative="1">
+      <w:start w:val="1"/>
+      <w:numFmt w:val="lowerLetter"/>
+      <w:lvlText w:val="%2."/>
+      <w:lvlJc w:val="left"/>
+      <w:pPr>
+        <w:ind w:left="1440" w:hanging="360"/>
+      </w:pPr>
+    </w:lvl>
+    <w:lvl w:ilvl="2" w:tplc="4009001B" w:tentative="1">
+      <w:start w:val="1"/>
+      <w:numFmt w:val="lowerRoman"/>
+      <w:lvlText w:val="%3."/>
+      <w:lvlJc w:val="right"/>
+      <w:pPr>
+        <w:ind w:left="2160" w:hanging="180"/>
+      </w:pPr>
+    </w:lvl>
+    <w:lvl w:ilvl="3" w:tplc="4009000F" w:tentative="1">
+      <w:start w:val="1"/>
+      <w:numFmt w:val="decimal"/>
+      <w:lvlText w:val="%4."/>
+      <w:lvlJc w:val="left"/>
+      <w:pPr>
+        <w:ind w:left="2880" w:hanging="360"/>
+      </w:pPr>
+    </w:lvl>
+    <w:lvl w:ilvl="4" w:tplc="40090019" w:tentative="1">
+      <w:start w:val="1"/>
+      <w:numFmt w:val="lowerLetter"/>
+      <w:lvlText w:val="%5."/>
+      <w:lvlJc w:val="left"/>
+      <w:pPr>
+        <w:ind w:left="3600" w:hanging="360"/>
+      </w:pPr>
+    </w:lvl>
+    <w:lvl w:ilvl="5" w:tplc="4009001B" w:tentative="1">
+      <w:start w:val="1"/>
+      <w:numFmt w:val="lowerRoman"/>
+      <w:lvlText w:val="%6."/>
+      <w:lvlJc w:val="right"/>
+      <w:pPr>
+        <w:ind w:left="4320" w:hanging="180"/>
+      </w:pPr>
+    </w:lvl>
+    <w:lvl w:ilvl="6" w:tplc="4009000F" w:tentative="1">
+      <w:start w:val="1"/>
+      <w:numFmt w:val="decimal"/>
+      <w:lvlText w:val="%7."/>
+      <w:lvlJc w:val="left"/>
+      <w:pPr>
+        <w:ind w:left="5040" w:hanging="360"/>
+      </w:pPr>
+    </w:lvl>
+    <w:lvl w:ilvl="7" w:tplc="40090019" w:tentative="1">
+      <w:start w:val="1"/>
+      <w:numFmt w:val="lowerLetter"/>
+      <w:lvlText w:val="%8."/>
+      <w:lvlJc w:val="left"/>
+      <w:pPr>
+        <w:ind w:left="5760" w:hanging="360"/>
+      </w:pPr>
+    </w:lvl>
+    <w:lvl w:ilvl="8" w:tplc="4009001B" w:tentative="1">
+      <w:start w:val="1"/>
+      <w:numFmt w:val="lowerRoman"/>
+      <w:lvlText w:val="%9."/>
+      <w:lvlJc w:val="right"/>
+      <w:pPr>
+        <w:ind w:left="6480" w:hanging="180"/>
+      </w:pPr>
+    </w:lvl>
+  </w:abstractNum>
+  <w:abstractNum w:abstractNumId="8" w15:restartNumberingAfterBreak="0">
     <w:nsid w:val="699F4825"/>
     <w:multiLevelType w:val="hybridMultilevel"/>
     <w:tmpl w:val="C72A215A"/>
@@ -2474,22 +3624,28 @@
     <w:abstractNumId w:val="0"/>
   </w:num>
   <w:num w:numId="2" w16cid:durableId="1771926379">
-    <w:abstractNumId w:val="4"/>
+    <w:abstractNumId w:val="5"/>
   </w:num>
   <w:num w:numId="3" w16cid:durableId="346252177">
     <w:abstractNumId w:val="1"/>
   </w:num>
   <w:num w:numId="4" w16cid:durableId="1660646810">
-    <w:abstractNumId w:val="2"/>
+    <w:abstractNumId w:val="3"/>
   </w:num>
   <w:num w:numId="5" w16cid:durableId="1369598621">
+    <w:abstractNumId w:val="8"/>
+  </w:num>
+  <w:num w:numId="6" w16cid:durableId="1399551267">
     <w:abstractNumId w:val="6"/>
   </w:num>
-  <w:num w:numId="6" w16cid:durableId="1399551267">
-    <w:abstractNumId w:val="5"/>
+  <w:num w:numId="7" w16cid:durableId="808786191">
+    <w:abstractNumId w:val="4"/>
   </w:num>
-  <w:num w:numId="7" w16cid:durableId="808786191">
-    <w:abstractNumId w:val="3"/>
+  <w:num w:numId="8" w16cid:durableId="137578805">
+    <w:abstractNumId w:val="7"/>
+  </w:num>
+  <w:num w:numId="9" w16cid:durableId="1755668938">
+    <w:abstractNumId w:val="2"/>
   </w:num>
 </w:numbering>
 </file>

</xml_diff>

<commit_message>
Documentation Part Complete Summary of the results also updated
</commit_message>
<xml_diff>
--- a/Documentation.docx
+++ b/Documentation.docx
@@ -1974,20 +1974,11 @@
       </w:pPr>
       <w:proofErr w:type="spellStart"/>
       <w:r>
-        <w:t>Y_t</w:t>
-      </w:r>
-      <w:r>
-        <w:t>est</w:t>
+        <w:t>Y_test</w:t>
       </w:r>
       <w:proofErr w:type="spellEnd"/>
       <w:r>
-        <w:t xml:space="preserve">: Target variable data from the training data which is </w:t>
-      </w:r>
-      <w:r>
-        <w:t>2</w:t>
-      </w:r>
-      <w:r>
-        <w:t>0%</w:t>
+        <w:t>: Target variable data from the training data which is 20%</w:t>
       </w:r>
     </w:p>
     <w:p>
@@ -2004,7 +1995,15 @@
         </w:numPr>
       </w:pPr>
       <w:r>
-        <w:t xml:space="preserve">We will assign the numeric features to numeric_cols_train </w:t>
+        <w:t xml:space="preserve">We will assign the numeric features to </w:t>
+      </w:r>
+      <w:proofErr w:type="spellStart"/>
+      <w:r>
+        <w:t>numeric_cols_train</w:t>
+      </w:r>
+      <w:proofErr w:type="spellEnd"/>
+      <w:r>
+        <w:t xml:space="preserve"> </w:t>
       </w:r>
       <w:proofErr w:type="spellStart"/>
       <w:proofErr w:type="gramStart"/>
@@ -2113,6 +2112,17 @@
       <w:proofErr w:type="spellEnd"/>
       <w:r>
         <w:t>.</w:t>
+      </w:r>
+    </w:p>
+    <w:p/>
+    <w:p>
+      <w:pPr>
+        <w:tabs>
+          <w:tab w:val="left" w:pos="2738"/>
+        </w:tabs>
+      </w:pPr>
+      <w:r>
+        <w:tab/>
       </w:r>
     </w:p>
     <w:p>
@@ -2464,19 +2474,7 @@
         </w:numPr>
       </w:pPr>
       <w:r>
-        <w:t>We</w:t>
-      </w:r>
-      <w:r>
-        <w:t xml:space="preserve"> generate a text report with various classification metrics, such as precision, recall, and F1-score, for each class in your classification problem.</w:t>
-      </w:r>
-      <w:r>
-        <w:t xml:space="preserve"> </w:t>
-      </w:r>
-      <w:r>
-        <w:t>It provides a more detailed view of the model's performance than accuracy alone</w:t>
-      </w:r>
-      <w:r>
-        <w:t>.</w:t>
+        <w:t>We generate a text report with various classification metrics, such as precision, recall, and F1-score, for each class in your classification problem. It provides a more detailed view of the model's performance than accuracy alone.</w:t>
       </w:r>
     </w:p>
     <w:p>
@@ -2496,10 +2494,7 @@
         <w:t>Precision</w:t>
       </w:r>
       <w:r>
-        <w:t xml:space="preserve"> - Precision checks how many predicted positives are actually positive</w:t>
-      </w:r>
-      <w:r>
-        <w:t>?</w:t>
+        <w:t xml:space="preserve"> - Precision checks how many predicted positives are actually positive?</w:t>
       </w:r>
     </w:p>
     <w:p>

</xml_diff>